<commit_message>
Renaming method. Sean and Ray pointed out that "kNN" is not the right verbiage for the method, but rather that "k nearest visits" would be more appropriate.
</commit_message>
<xml_diff>
--- a/inst/suppl_docs/brandt_treatment_outcomes_20211222.docx
+++ b/inst/suppl_docs/brandt_treatment_outcomes_20211222.docx
@@ -231,17 +231,17 @@
         <w:gridCol w:w="1460"/>
         <w:tblGridChange w:id="0">
           <w:tblGrid>
-            <w:gridCol w:w="5"/>
-            <w:gridCol w:w="1778"/>
-            <w:gridCol w:w="5"/>
-            <w:gridCol w:w="1857"/>
-            <w:gridCol w:w="5"/>
-            <w:gridCol w:w="7003"/>
-            <w:gridCol w:w="5"/>
-            <w:gridCol w:w="2547"/>
-            <w:gridCol w:w="5"/>
-            <w:gridCol w:w="1455"/>
-            <w:gridCol w:w="5"/>
+            <w:gridCol w:w="10"/>
+            <w:gridCol w:w="1773"/>
+            <w:gridCol w:w="10"/>
+            <w:gridCol w:w="1852"/>
+            <w:gridCol w:w="10"/>
+            <w:gridCol w:w="6998"/>
+            <w:gridCol w:w="10"/>
+            <w:gridCol w:w="2542"/>
+            <w:gridCol w:w="10"/>
+            <w:gridCol w:w="1450"/>
+            <w:gridCol w:w="10"/>
           </w:tblGrid>
         </w:tblGridChange>
       </w:tblGrid>
@@ -629,7 +629,23 @@
                 <w:rFonts w:ascii="Arial" w:hAnsi="Arial" w:cs="Arial"/>
                 <w:lang w:val="en-US"/>
               </w:rPr>
-              <w:t>% of participants who maintained 13 consecutive negative UOS</w:t>
+              <w:t xml:space="preserve">% </w:t>
+            </w:r>
+            <w:proofErr w:type="gramStart"/>
+            <w:r>
+              <w:rPr>
+                <w:rFonts w:ascii="Arial" w:hAnsi="Arial" w:cs="Arial"/>
+                <w:lang w:val="en-US"/>
+              </w:rPr>
+              <w:t>of</w:t>
+            </w:r>
+            <w:proofErr w:type="gramEnd"/>
+            <w:r>
+              <w:rPr>
+                <w:rFonts w:ascii="Arial" w:hAnsi="Arial" w:cs="Arial"/>
+                <w:lang w:val="en-US"/>
+              </w:rPr>
+              <w:t xml:space="preserve"> participants who maintained 13 consecutive negative UOS</w:t>
             </w:r>
           </w:p>
         </w:tc>
@@ -889,7 +905,23 @@
                   <w:rFonts w:ascii="Arial" w:hAnsi="Arial" w:cs="Arial"/>
                   <w:lang w:val="en-US"/>
                 </w:rPr>
-                <w:t>% of participants attaining at least 3 weeks of consecutive negative UOS</w:t>
+                <w:t xml:space="preserve">% </w:t>
+              </w:r>
+              <w:proofErr w:type="gramStart"/>
+              <w:r>
+                <w:rPr>
+                  <w:rFonts w:ascii="Arial" w:hAnsi="Arial" w:cs="Arial"/>
+                  <w:lang w:val="en-US"/>
+                </w:rPr>
+                <w:t>of</w:t>
+              </w:r>
+              <w:proofErr w:type="gramEnd"/>
+              <w:r>
+                <w:rPr>
+                  <w:rFonts w:ascii="Arial" w:hAnsi="Arial" w:cs="Arial"/>
+                  <w:lang w:val="en-US"/>
+                </w:rPr>
+                <w:t xml:space="preserve"> participants attaining at least 3 weeks of consecutive negative UOS</w:t>
               </w:r>
             </w:ins>
           </w:p>
@@ -3776,7 +3808,23 @@
                 <w:rFonts w:ascii="Arial" w:hAnsi="Arial" w:cs="Arial"/>
                 <w:lang w:val="en-US"/>
               </w:rPr>
-              <w:t>Failure rate: 2 consecutive positive UOS following 4 weeks of treatment</w:t>
+              <w:t xml:space="preserve">Failure rate: 2 </w:t>
+            </w:r>
+            <w:proofErr w:type="gramStart"/>
+            <w:r>
+              <w:rPr>
+                <w:rFonts w:ascii="Arial" w:hAnsi="Arial" w:cs="Arial"/>
+                <w:lang w:val="en-US"/>
+              </w:rPr>
+              <w:t>consecutive</w:t>
+            </w:r>
+            <w:proofErr w:type="gramEnd"/>
+            <w:r>
+              <w:rPr>
+                <w:rFonts w:ascii="Arial" w:hAnsi="Arial" w:cs="Arial"/>
+                <w:lang w:val="en-US"/>
+              </w:rPr>
+              <w:t xml:space="preserve"> positive UOS following 4 weeks of treatment</w:t>
             </w:r>
           </w:p>
         </w:tc>
@@ -5080,27 +5128,10 @@
             <w:r>
               <w:rPr>
                 <w:rFonts w:ascii="Arial" w:hAnsi="Arial" w:cs="Arial"/>
-                <w:strike/>
-                <w:color w:val="FF0000"/>
-                <w:lang w:val="en-US"/>
-                <w:rPrChange w:id="27" w:author="Gabriel Odom" w:date="2022-02-02T10:51:00Z">
-                  <w:rPr>
-                    <w:rFonts w:ascii="Arial" w:hAnsi="Arial" w:cs="Arial"/>
-                    <w:lang w:val="en-US"/>
-                  </w:rPr>
-                </w:rPrChange>
+                <w:lang w:val="en-US"/>
               </w:rPr>
               <w:t>17</w:t>
             </w:r>
-            <w:ins w:id="28" w:author="Gabriel Odom" w:date="2022-02-02T10:51:00Z">
-              <w:r>
-                <w:rPr>
-                  <w:rFonts w:ascii="Arial" w:hAnsi="Arial" w:cs="Arial"/>
-                  <w:lang w:val="en-US"/>
-                </w:rPr>
-                <w:t>11</w:t>
-              </w:r>
-            </w:ins>
           </w:p>
         </w:tc>
         <w:tc>
@@ -6560,14 +6591,14 @@
       <w:tr>
         <w:tblPrEx>
           <w:tblW w:w="14665" w:type="dxa"/>
-          <w:tblPrExChange w:id="29" w:author="Brandt, Laura" w:date="2021-12-21T17:16:00Z">
+          <w:tblPrExChange w:id="27" w:author="Brandt, Laura" w:date="2021-12-21T17:16:00Z">
             <w:tblPrEx>
               <w:tblW w:w="14665" w:type="dxa"/>
             </w:tblPrEx>
           </w:tblPrExChange>
         </w:tblPrEx>
         <w:trPr>
-          <w:trPrChange w:id="30" w:author="Brandt, Laura" w:date="2021-12-21T17:16:00Z">
+          <w:trPrChange w:id="28" w:author="Brandt, Laura" w:date="2021-12-21T17:16:00Z">
             <w:trPr>
               <w:gridBefore w:val="1"/>
             </w:trPr>
@@ -6583,7 +6614,7 @@
               <w:right w:val="nil"/>
             </w:tcBorders>
             <w:vAlign w:val="center"/>
-            <w:tcPrChange w:id="31" w:author="Brandt, Laura" w:date="2021-12-21T17:16:00Z">
+            <w:tcPrChange w:id="29" w:author="Brandt, Laura" w:date="2021-12-21T17:16:00Z">
               <w:tcPr>
                 <w:tcW w:w="1783" w:type="dxa"/>
                 <w:gridSpan w:val="2"/>
@@ -6628,7 +6659,7 @@
               <w:right w:val="nil"/>
             </w:tcBorders>
             <w:vAlign w:val="center"/>
-            <w:tcPrChange w:id="32" w:author="Brandt, Laura" w:date="2021-12-21T17:16:00Z">
+            <w:tcPrChange w:id="30" w:author="Brandt, Laura" w:date="2021-12-21T17:16:00Z">
               <w:tcPr>
                 <w:tcW w:w="1862" w:type="dxa"/>
                 <w:gridSpan w:val="2"/>
@@ -6720,7 +6751,7 @@
               <w:right w:val="nil"/>
             </w:tcBorders>
             <w:vAlign w:val="center"/>
-            <w:tcPrChange w:id="33" w:author="Brandt, Laura" w:date="2021-12-21T17:16:00Z">
+            <w:tcPrChange w:id="31" w:author="Brandt, Laura" w:date="2021-12-21T17:16:00Z">
               <w:tcPr>
                 <w:tcW w:w="7008" w:type="dxa"/>
                 <w:gridSpan w:val="2"/>
@@ -6764,7 +6795,7 @@
               <w:right w:val="nil"/>
             </w:tcBorders>
             <w:vAlign w:val="center"/>
-            <w:tcPrChange w:id="34" w:author="Brandt, Laura" w:date="2021-12-21T17:16:00Z">
+            <w:tcPrChange w:id="32" w:author="Brandt, Laura" w:date="2021-12-21T17:16:00Z">
               <w:tcPr>
                 <w:tcW w:w="2552" w:type="dxa"/>
                 <w:gridSpan w:val="2"/>
@@ -6805,7 +6836,7 @@
               <w:right w:val="nil"/>
             </w:tcBorders>
             <w:vAlign w:val="center"/>
-            <w:tcPrChange w:id="35" w:author="Brandt, Laura" w:date="2021-12-21T17:16:00Z">
+            <w:tcPrChange w:id="33" w:author="Brandt, Laura" w:date="2021-12-21T17:16:00Z">
               <w:tcPr>
                 <w:tcW w:w="1460" w:type="dxa"/>
                 <w:gridSpan w:val="2"/>
@@ -6848,15 +6879,15 @@
       <w:tr>
         <w:tblPrEx>
           <w:tblW w:w="14665" w:type="dxa"/>
-          <w:tblPrExChange w:id="36" w:author="Brandt, Laura" w:date="2021-12-21T17:16:00Z">
+          <w:tblPrExChange w:id="34" w:author="Brandt, Laura" w:date="2021-12-21T17:16:00Z">
             <w:tblPrEx>
               <w:tblW w:w="14665" w:type="dxa"/>
             </w:tblPrEx>
           </w:tblPrExChange>
         </w:tblPrEx>
         <w:trPr>
-          <w:ins w:id="37" w:author="Brandt, Laura" w:date="2021-12-21T17:12:00Z"/>
-          <w:trPrChange w:id="38" w:author="Brandt, Laura" w:date="2021-12-21T17:16:00Z">
+          <w:ins w:id="35" w:author="Brandt, Laura" w:date="2021-12-21T17:12:00Z"/>
+          <w:trPrChange w:id="36" w:author="Brandt, Laura" w:date="2021-12-21T17:16:00Z">
             <w:trPr>
               <w:gridBefore w:val="1"/>
             </w:trPr>
@@ -6872,7 +6903,7 @@
               <w:right w:val="nil"/>
             </w:tcBorders>
             <w:vAlign w:val="center"/>
-            <w:tcPrChange w:id="39" w:author="Brandt, Laura" w:date="2021-12-21T17:16:00Z">
+            <w:tcPrChange w:id="37" w:author="Brandt, Laura" w:date="2021-12-21T17:16:00Z">
               <w:tcPr>
                 <w:tcW w:w="1783" w:type="dxa"/>
                 <w:gridSpan w:val="2"/>
@@ -6890,7 +6921,7 @@
             <w:pPr>
               <w:spacing w:before="60" w:after="60"/>
               <w:rPr>
-                <w:ins w:id="40" w:author="Brandt, Laura" w:date="2021-12-21T17:12:00Z"/>
+                <w:ins w:id="38" w:author="Brandt, Laura" w:date="2021-12-21T17:12:00Z"/>
                 <w:rFonts w:ascii="Arial" w:hAnsi="Arial" w:cs="Arial"/>
                 <w:b/>
                 <w:bCs/>
@@ -6909,7 +6940,7 @@
               <w:right w:val="nil"/>
             </w:tcBorders>
             <w:vAlign w:val="center"/>
-            <w:tcPrChange w:id="41" w:author="Brandt, Laura" w:date="2021-12-21T17:16:00Z">
+            <w:tcPrChange w:id="39" w:author="Brandt, Laura" w:date="2021-12-21T17:16:00Z">
               <w:tcPr>
                 <w:tcW w:w="1862" w:type="dxa"/>
                 <w:gridSpan w:val="2"/>
@@ -6927,7 +6958,7 @@
             <w:pPr>
               <w:spacing w:before="60" w:after="60"/>
               <w:rPr>
-                <w:ins w:id="42" w:author="Brandt, Laura" w:date="2021-12-21T17:12:00Z"/>
+                <w:ins w:id="40" w:author="Brandt, Laura" w:date="2021-12-21T17:12:00Z"/>
                 <w:rFonts w:ascii="Arial" w:hAnsi="Arial" w:cs="Arial"/>
                 <w:b/>
                 <w:bCs/>
@@ -6936,7 +6967,7 @@
                 <w:lang w:val="en-US"/>
               </w:rPr>
             </w:pPr>
-            <w:ins w:id="43" w:author="Brandt, Laura" w:date="2021-12-21T17:12:00Z">
+            <w:ins w:id="41" w:author="Brandt, Laura" w:date="2021-12-21T17:12:00Z">
               <w:r>
                 <w:rPr>
                   <w:rFonts w:ascii="Arial" w:hAnsi="Arial" w:cs="Arial"/>
@@ -6981,7 +7012,7 @@
               </w:rPr>
               <w:t>(Kosten et al., 1993)</w:t>
             </w:r>
-            <w:ins w:id="44" w:author="Brandt, Laura" w:date="2021-12-21T17:12:00Z">
+            <w:ins w:id="42" w:author="Brandt, Laura" w:date="2021-12-21T17:12:00Z">
               <w:r>
                 <w:rPr>
                   <w:rFonts w:ascii="Arial" w:hAnsi="Arial" w:cs="Arial"/>
@@ -7006,7 +7037,7 @@
               <w:right w:val="nil"/>
             </w:tcBorders>
             <w:vAlign w:val="center"/>
-            <w:tcPrChange w:id="45" w:author="Brandt, Laura" w:date="2021-12-21T17:16:00Z">
+            <w:tcPrChange w:id="43" w:author="Brandt, Laura" w:date="2021-12-21T17:16:00Z">
               <w:tcPr>
                 <w:tcW w:w="7008" w:type="dxa"/>
                 <w:gridSpan w:val="2"/>
@@ -7027,12 +7058,12 @@
               <w:adjustRightInd w:val="0"/>
               <w:spacing w:before="60" w:after="60"/>
               <w:rPr>
-                <w:ins w:id="46" w:author="Brandt, Laura" w:date="2021-12-21T17:12:00Z"/>
-                <w:rFonts w:ascii="Arial" w:hAnsi="Arial" w:cs="Arial"/>
-                <w:lang w:val="en-US"/>
-              </w:rPr>
-            </w:pPr>
-            <w:ins w:id="47" w:author="Brandt, Laura" w:date="2021-12-21T17:15:00Z">
+                <w:ins w:id="44" w:author="Brandt, Laura" w:date="2021-12-21T17:12:00Z"/>
+                <w:rFonts w:ascii="Arial" w:hAnsi="Arial" w:cs="Arial"/>
+                <w:lang w:val="en-US"/>
+              </w:rPr>
+            </w:pPr>
+            <w:ins w:id="45" w:author="Brandt, Laura" w:date="2021-12-21T17:15:00Z">
               <w:r>
                 <w:rPr>
                   <w:rFonts w:ascii="Arial" w:hAnsi="Arial" w:cs="Arial"/>
@@ -7041,7 +7072,7 @@
                 <w:t>≥</w:t>
               </w:r>
             </w:ins>
-            <w:ins w:id="48" w:author="Brandt, Laura" w:date="2021-12-21T17:13:00Z">
+            <w:ins w:id="46" w:author="Brandt, Laura" w:date="2021-12-21T17:13:00Z">
               <w:r>
                 <w:rPr>
                   <w:rFonts w:ascii="Arial" w:hAnsi="Arial" w:cs="Arial"/>
@@ -7050,7 +7081,7 @@
                 <w:t xml:space="preserve">70% </w:t>
               </w:r>
             </w:ins>
-            <w:ins w:id="49" w:author="Brandt, Laura" w:date="2021-12-21T17:15:00Z">
+            <w:ins w:id="47" w:author="Brandt, Laura" w:date="2021-12-21T17:15:00Z">
               <w:r>
                 <w:rPr>
                   <w:rFonts w:ascii="Arial" w:hAnsi="Arial" w:cs="Arial"/>
@@ -7071,7 +7102,7 @@
               <w:right w:val="nil"/>
             </w:tcBorders>
             <w:vAlign w:val="center"/>
-            <w:tcPrChange w:id="50" w:author="Brandt, Laura" w:date="2021-12-21T17:16:00Z">
+            <w:tcPrChange w:id="48" w:author="Brandt, Laura" w:date="2021-12-21T17:16:00Z">
               <w:tcPr>
                 <w:tcW w:w="2552" w:type="dxa"/>
                 <w:gridSpan w:val="2"/>
@@ -7089,12 +7120,12 @@
             <w:pPr>
               <w:spacing w:before="60" w:after="60"/>
               <w:rPr>
-                <w:ins w:id="51" w:author="Brandt, Laura" w:date="2021-12-21T17:12:00Z"/>
-                <w:rFonts w:ascii="Arial" w:hAnsi="Arial" w:cs="Arial"/>
-                <w:lang w:val="en-US"/>
-              </w:rPr>
-            </w:pPr>
-            <w:ins w:id="52" w:author="Brandt, Laura" w:date="2021-12-21T17:16:00Z">
+                <w:ins w:id="49" w:author="Brandt, Laura" w:date="2021-12-21T17:12:00Z"/>
+                <w:rFonts w:ascii="Arial" w:hAnsi="Arial" w:cs="Arial"/>
+                <w:lang w:val="en-US"/>
+              </w:rPr>
+            </w:pPr>
+            <w:ins w:id="50" w:author="Brandt, Laura" w:date="2021-12-21T17:16:00Z">
               <w:r>
                 <w:rPr>
                   <w:rFonts w:ascii="Arial" w:hAnsi="Arial" w:cs="Arial"/>
@@ -7103,7 +7134,7 @@
                 <w:t>w</w:t>
               </w:r>
             </w:ins>
-            <w:ins w:id="53" w:author="Brandt, Laura" w:date="2021-12-21T17:15:00Z">
+            <w:ins w:id="51" w:author="Brandt, Laura" w:date="2021-12-21T17:15:00Z">
               <w:r>
                 <w:rPr>
                   <w:rFonts w:ascii="Arial" w:hAnsi="Arial" w:cs="Arial"/>
@@ -7124,7 +7155,7 @@
               <w:right w:val="nil"/>
             </w:tcBorders>
             <w:vAlign w:val="center"/>
-            <w:tcPrChange w:id="54" w:author="Brandt, Laura" w:date="2021-12-21T17:16:00Z">
+            <w:tcPrChange w:id="52" w:author="Brandt, Laura" w:date="2021-12-21T17:16:00Z">
               <w:tcPr>
                 <w:tcW w:w="1460" w:type="dxa"/>
                 <w:gridSpan w:val="2"/>
@@ -7142,12 +7173,12 @@
             <w:pPr>
               <w:spacing w:before="60" w:after="60"/>
               <w:rPr>
-                <w:ins w:id="55" w:author="Brandt, Laura" w:date="2021-12-21T17:12:00Z"/>
-                <w:rFonts w:ascii="Arial" w:hAnsi="Arial" w:cs="Arial"/>
-                <w:lang w:val="en-US"/>
-              </w:rPr>
-            </w:pPr>
-            <w:ins w:id="56" w:author="Brandt, Laura" w:date="2021-12-21T17:16:00Z">
+                <w:ins w:id="53" w:author="Brandt, Laura" w:date="2021-12-21T17:12:00Z"/>
+                <w:rFonts w:ascii="Arial" w:hAnsi="Arial" w:cs="Arial"/>
+                <w:lang w:val="en-US"/>
+              </w:rPr>
+            </w:pPr>
+            <w:ins w:id="54" w:author="Brandt, Laura" w:date="2021-12-21T17:16:00Z">
               <w:r>
                 <w:rPr>
                   <w:rFonts w:ascii="Arial" w:hAnsi="Arial" w:cs="Arial"/>
@@ -9379,7 +9410,7 @@
               <w:rPr>
                 <w:rFonts w:ascii="Arial" w:hAnsi="Arial" w:cs="Arial"/>
                 <w:lang w:val="de-DE"/>
-                <w:rPrChange w:id="57" w:author="Brandt, Laura" w:date="2021-12-21T17:09:00Z">
+                <w:rPrChange w:id="55" w:author="Brandt, Laura" w:date="2021-12-21T17:09:00Z">
                   <w:rPr>
                     <w:rFonts w:ascii="Arial" w:hAnsi="Arial" w:cs="Arial"/>
                     <w:lang w:val="en-US"/>
@@ -9420,7 +9451,7 @@
                 <w:rFonts w:ascii="Arial" w:hAnsi="Arial" w:cs="Arial"/>
                 <w:noProof/>
                 <w:lang w:val="de-DE"/>
-                <w:rPrChange w:id="58" w:author="Brandt, Laura" w:date="2021-12-21T17:09:00Z">
+                <w:rPrChange w:id="56" w:author="Brandt, Laura" w:date="2021-12-21T17:09:00Z">
                   <w:rPr>
                     <w:rFonts w:ascii="Arial" w:hAnsi="Arial" w:cs="Arial"/>
                     <w:noProof/>
@@ -10519,7 +10550,27 @@
           <w:szCs w:val="18"/>
           <w:lang w:val="en-US"/>
         </w:rPr>
-        <w:t>A missing urine test result is handled in exactly the same manner as a positive urine test except that it is not weighted as heavily. A positive urine test in the last eight weeks would be weighted 5 1 = 5; a missing value would be weighted 5 x 0.22 = 1.1.</w:t>
+        <w:t xml:space="preserve">A missing urine test result is handled in </w:t>
+      </w:r>
+      <w:proofErr w:type="gramStart"/>
+      <w:r>
+        <w:rPr>
+          <w:rFonts w:ascii="Arial" w:hAnsi="Arial" w:cs="Arial"/>
+          <w:sz w:val="18"/>
+          <w:szCs w:val="18"/>
+          <w:lang w:val="en-US"/>
+        </w:rPr>
+        <w:t>exactly the same</w:t>
+      </w:r>
+      <w:proofErr w:type="gramEnd"/>
+      <w:r>
+        <w:rPr>
+          <w:rFonts w:ascii="Arial" w:hAnsi="Arial" w:cs="Arial"/>
+          <w:sz w:val="18"/>
+          <w:szCs w:val="18"/>
+          <w:lang w:val="en-US"/>
+        </w:rPr>
+        <w:t xml:space="preserve"> manner as a positive urine test except that it is not weighted as heavily. A positive urine test in the last eight weeks would be weighted 5 1 = 5; a missing value would be weighted 5 x 0.22 = 1.1.</w:t>
       </w:r>
     </w:p>
     <w:p>
@@ -10639,7 +10690,27 @@
           <w:szCs w:val="18"/>
           <w:lang w:val="en-US"/>
         </w:rPr>
-        <w:t>It was proposed that urine samples be recorded as positive if patients did not attend (or refused) clinic visits or refused to give urine samples. It was planned to impute missing values for the urine samples, provided there was a reasonable assumption that the missing data mechanism was ignorable (i.e. at least ‘missing at random’).</w:t>
+        <w:t>It was proposed that urine samples be recorded as positive if patients did not attend (or refused) clinic visits or refused to give urine samples. It was planned to impute missing values for the urine samples, provided there was a reasonable assumption that the missing data mechanism was ignorable (</w:t>
+      </w:r>
+      <w:proofErr w:type="gramStart"/>
+      <w:r>
+        <w:rPr>
+          <w:rFonts w:ascii="Arial" w:hAnsi="Arial" w:cs="Arial"/>
+          <w:sz w:val="18"/>
+          <w:szCs w:val="18"/>
+          <w:lang w:val="en-US"/>
+        </w:rPr>
+        <w:t>i.e.</w:t>
+      </w:r>
+      <w:proofErr w:type="gramEnd"/>
+      <w:r>
+        <w:rPr>
+          <w:rFonts w:ascii="Arial" w:hAnsi="Arial" w:cs="Arial"/>
+          <w:sz w:val="18"/>
+          <w:szCs w:val="18"/>
+          <w:lang w:val="en-US"/>
+        </w:rPr>
+        <w:t xml:space="preserve"> at least ‘missing at random’).</w:t>
       </w:r>
     </w:p>
     <w:p>
@@ -10669,7 +10740,27 @@
           <w:szCs w:val="18"/>
           <w:lang w:val="en-US"/>
         </w:rPr>
-        <w:t xml:space="preserve">Estimates were calculated by averaging all of a patient's available scores for the day (e.g., Mondays) which correspond to the missing day. </w:t>
+        <w:t xml:space="preserve">Estimates were calculated by averaging </w:t>
+      </w:r>
+      <w:proofErr w:type="gramStart"/>
+      <w:r>
+        <w:rPr>
+          <w:rFonts w:ascii="Arial" w:hAnsi="Arial" w:cs="Arial"/>
+          <w:sz w:val="18"/>
+          <w:szCs w:val="18"/>
+          <w:lang w:val="en-US"/>
+        </w:rPr>
+        <w:t>all of</w:t>
+      </w:r>
+      <w:proofErr w:type="gramEnd"/>
+      <w:r>
+        <w:rPr>
+          <w:rFonts w:ascii="Arial" w:hAnsi="Arial" w:cs="Arial"/>
+          <w:sz w:val="18"/>
+          <w:szCs w:val="18"/>
+          <w:lang w:val="en-US"/>
+        </w:rPr>
+        <w:t xml:space="preserve"> a patient's available scores for the day (e.g., Mondays) which correspond to the missing day. </w:t>
       </w:r>
     </w:p>
     <w:p>
@@ -12675,9 +12766,6 @@
 <w15:people xmlns:wpc="http://schemas.microsoft.com/office/word/2010/wordprocessingCanvas" xmlns:cx="http://schemas.microsoft.com/office/drawing/2014/chartex" xmlns:cx1="http://schemas.microsoft.com/office/drawing/2015/9/8/chartex" xmlns:cx2="http://schemas.microsoft.com/office/drawing/2015/10/21/chartex" xmlns:cx3="http://schemas.microsoft.com/office/drawing/2016/5/9/chartex" xmlns:cx4="http://schemas.microsoft.com/office/drawing/2016/5/10/chartex" xmlns:cx5="http://schemas.microsoft.com/office/drawing/2016/5/11/chartex" xmlns:cx6="http://schemas.microsoft.com/office/drawing/2016/5/12/chartex" xmlns:cx7="http://schemas.microsoft.com/office/drawing/2016/5/13/chartex" xmlns:cx8="http://schemas.microsoft.com/office/drawing/2016/5/14/chartex" xmlns:mc="http://schemas.openxmlformats.org/markup-compatibility/2006" xmlns:aink="http://schemas.microsoft.com/office/drawing/2016/ink" xmlns:am3d="http://schemas.microsoft.com/office/drawing/2017/model3d" xmlns:o="urn:schemas-microsoft-com:office:office" xmlns:r="http://schemas.openxmlformats.org/officeDocument/2006/relationships" xmlns:m="http://schemas.openxmlformats.org/officeDocument/2006/math" xmlns:v="urn:schemas-microsoft-com:vml" xmlns:wp14="http://schemas.microsoft.com/office/word/2010/wordprocessingDrawing" xmlns:wp="http://schemas.openxmlformats.org/drawingml/2006/wordprocessingDrawing" xmlns:w10="urn:schemas-microsoft-com:office:word" xmlns:w="http://schemas.openxmlformats.org/wordprocessingml/2006/main" xmlns:w14="http://schemas.microsoft.com/office/word/2010/wordml" xmlns:w15="http://schemas.microsoft.com/office/word/2012/wordml" xmlns:w16cex="http://schemas.microsoft.com/office/word/2018/wordml/cex" xmlns:w16cid="http://schemas.microsoft.com/office/word/2016/wordml/cid" xmlns:w16="http://schemas.microsoft.com/office/word/2018/wordml" xmlns:w16sdtdh="http://schemas.microsoft.com/office/word/2020/wordml/sdtdatahash" xmlns:w16se="http://schemas.microsoft.com/office/word/2015/wordml/symex" xmlns:wpg="http://schemas.microsoft.com/office/word/2010/wordprocessingGroup" xmlns:wpi="http://schemas.microsoft.com/office/word/2010/wordprocessingInk" xmlns:wne="http://schemas.microsoft.com/office/word/2006/wordml" xmlns:wps="http://schemas.microsoft.com/office/word/2010/wordprocessingShape" mc:Ignorable="w14 w15 w16se w16cid w16 w16cex w16sdtdh wp14">
   <w15:person w15:author="Brandt, Laura">
     <w15:presenceInfo w15:providerId="AD" w15:userId="S::lb3227@cumc.columbia.edu::5d455b4e-357f-4ba8-9bc3-ebdf61fa11d4"/>
-  </w15:person>
-  <w15:person w15:author="Gabriel Odom">
-    <w15:presenceInfo w15:providerId="AD" w15:userId="S::godom@fiu.edu::49a9e371-dfb3-4777-bc0b-3b5678ecfa3d"/>
   </w15:person>
 </w15:people>
 </file>

</xml_diff>

<commit_message>
adding spreadsheet version of table 1
</commit_message>
<xml_diff>
--- a/inst/suppl_docs/brandt_treatment_outcomes_20211222.docx
+++ b/inst/suppl_docs/brandt_treatment_outcomes_20211222.docx
@@ -229,21 +229,6 @@
         <w:gridCol w:w="7008"/>
         <w:gridCol w:w="2552"/>
         <w:gridCol w:w="1460"/>
-        <w:tblGridChange w:id="0">
-          <w:tblGrid>
-            <w:gridCol w:w="10"/>
-            <w:gridCol w:w="1773"/>
-            <w:gridCol w:w="10"/>
-            <w:gridCol w:w="1852"/>
-            <w:gridCol w:w="10"/>
-            <w:gridCol w:w="6998"/>
-            <w:gridCol w:w="10"/>
-            <w:gridCol w:w="2542"/>
-            <w:gridCol w:w="10"/>
-            <w:gridCol w:w="1450"/>
-            <w:gridCol w:w="10"/>
-          </w:tblGrid>
-        </w:tblGridChange>
       </w:tblGrid>
       <w:tr>
         <w:tc>
@@ -456,21 +441,6 @@
         </w:tc>
       </w:tr>
       <w:tr>
-        <w:tblPrEx>
-          <w:tblW w:w="14665" w:type="dxa"/>
-          <w:tblPrExChange w:id="1" w:author="Brandt, Laura" w:date="2021-12-21T17:11:00Z">
-            <w:tblPrEx>
-              <w:tblW w:w="14665" w:type="dxa"/>
-            </w:tblPrEx>
-          </w:tblPrExChange>
-        </w:tblPrEx>
-        <w:trPr>
-          <w:trPrChange w:id="2" w:author="Brandt, Laura" w:date="2021-12-21T17:11:00Z">
-            <w:trPr>
-              <w:gridBefore w:val="1"/>
-            </w:trPr>
-          </w:trPrChange>
-        </w:trPr>
         <w:tc>
           <w:tcPr>
             <w:tcW w:w="1783" w:type="dxa"/>
@@ -482,19 +452,6 @@
             </w:tcBorders>
             <w:shd w:val="clear" w:color="auto" w:fill="FFFFFF" w:themeFill="background1"/>
             <w:vAlign w:val="center"/>
-            <w:tcPrChange w:id="3" w:author="Brandt, Laura" w:date="2021-12-21T17:11:00Z">
-              <w:tcPr>
-                <w:tcW w:w="1618" w:type="dxa"/>
-                <w:gridSpan w:val="2"/>
-                <w:tcBorders>
-                  <w:top w:val="single" w:sz="12" w:space="0" w:color="auto"/>
-                  <w:left w:val="nil"/>
-                  <w:right w:val="nil"/>
-                </w:tcBorders>
-                <w:shd w:val="clear" w:color="auto" w:fill="FFFFFF" w:themeFill="background1"/>
-                <w:vAlign w:val="center"/>
-              </w:tcPr>
-            </w:tcPrChange>
           </w:tcPr>
           <w:p>
             <w:pPr>
@@ -528,19 +485,6 @@
             </w:tcBorders>
             <w:shd w:val="clear" w:color="auto" w:fill="FFFFFF" w:themeFill="background1"/>
             <w:vAlign w:val="center"/>
-            <w:tcPrChange w:id="4" w:author="Brandt, Laura" w:date="2021-12-21T17:11:00Z">
-              <w:tcPr>
-                <w:tcW w:w="1867" w:type="dxa"/>
-                <w:gridSpan w:val="2"/>
-                <w:tcBorders>
-                  <w:top w:val="single" w:sz="12" w:space="0" w:color="auto"/>
-                  <w:left w:val="nil"/>
-                  <w:right w:val="nil"/>
-                </w:tcBorders>
-                <w:shd w:val="clear" w:color="auto" w:fill="FFFFFF" w:themeFill="background1"/>
-                <w:vAlign w:val="center"/>
-              </w:tcPr>
-            </w:tcPrChange>
           </w:tcPr>
           <w:p>
             <w:pPr>
@@ -599,19 +543,6 @@
             </w:tcBorders>
             <w:shd w:val="clear" w:color="auto" w:fill="FFFFFF" w:themeFill="background1"/>
             <w:vAlign w:val="center"/>
-            <w:tcPrChange w:id="5" w:author="Brandt, Laura" w:date="2021-12-21T17:11:00Z">
-              <w:tcPr>
-                <w:tcW w:w="7130" w:type="dxa"/>
-                <w:gridSpan w:val="2"/>
-                <w:tcBorders>
-                  <w:top w:val="single" w:sz="12" w:space="0" w:color="auto"/>
-                  <w:left w:val="nil"/>
-                  <w:right w:val="nil"/>
-                </w:tcBorders>
-                <w:shd w:val="clear" w:color="auto" w:fill="FFFFFF" w:themeFill="background1"/>
-                <w:vAlign w:val="center"/>
-              </w:tcPr>
-            </w:tcPrChange>
           </w:tcPr>
           <w:p>
             <w:pPr>
@@ -660,19 +591,6 @@
             </w:tcBorders>
             <w:shd w:val="clear" w:color="auto" w:fill="FFFFFF" w:themeFill="background1"/>
             <w:vAlign w:val="center"/>
-            <w:tcPrChange w:id="6" w:author="Brandt, Laura" w:date="2021-12-21T17:11:00Z">
-              <w:tcPr>
-                <w:tcW w:w="2586" w:type="dxa"/>
-                <w:gridSpan w:val="2"/>
-                <w:tcBorders>
-                  <w:top w:val="single" w:sz="12" w:space="0" w:color="auto"/>
-                  <w:left w:val="nil"/>
-                  <w:right w:val="nil"/>
-                </w:tcBorders>
-                <w:shd w:val="clear" w:color="auto" w:fill="FFFFFF" w:themeFill="background1"/>
-                <w:vAlign w:val="center"/>
-              </w:tcPr>
-            </w:tcPrChange>
           </w:tcPr>
           <w:p>
             <w:pPr>
@@ -702,19 +620,6 @@
             </w:tcBorders>
             <w:shd w:val="clear" w:color="auto" w:fill="FFFFFF" w:themeFill="background1"/>
             <w:vAlign w:val="center"/>
-            <w:tcPrChange w:id="7" w:author="Brandt, Laura" w:date="2021-12-21T17:11:00Z">
-              <w:tcPr>
-                <w:tcW w:w="1464" w:type="dxa"/>
-                <w:gridSpan w:val="2"/>
-                <w:tcBorders>
-                  <w:top w:val="single" w:sz="12" w:space="0" w:color="auto"/>
-                  <w:left w:val="nil"/>
-                  <w:right w:val="nil"/>
-                </w:tcBorders>
-                <w:shd w:val="clear" w:color="auto" w:fill="FFFFFF" w:themeFill="background1"/>
-                <w:vAlign w:val="center"/>
-              </w:tcPr>
-            </w:tcPrChange>
           </w:tcPr>
           <w:p>
             <w:pPr>
@@ -735,22 +640,6 @@
         </w:tc>
       </w:tr>
       <w:tr>
-        <w:tblPrEx>
-          <w:tblW w:w="14665" w:type="dxa"/>
-          <w:tblPrExChange w:id="8" w:author="Brandt, Laura" w:date="2021-12-21T17:11:00Z">
-            <w:tblPrEx>
-              <w:tblW w:w="14665" w:type="dxa"/>
-            </w:tblPrEx>
-          </w:tblPrExChange>
-        </w:tblPrEx>
-        <w:trPr>
-          <w:ins w:id="9" w:author="Brandt, Laura" w:date="2021-12-21T17:09:00Z"/>
-          <w:trPrChange w:id="10" w:author="Brandt, Laura" w:date="2021-12-21T17:11:00Z">
-            <w:trPr>
-              <w:gridBefore w:val="1"/>
-            </w:trPr>
-          </w:trPrChange>
-        </w:trPr>
         <w:tc>
           <w:tcPr>
             <w:tcW w:w="1783" w:type="dxa"/>
@@ -761,25 +650,11 @@
             </w:tcBorders>
             <w:shd w:val="clear" w:color="auto" w:fill="FFFFFF" w:themeFill="background1"/>
             <w:vAlign w:val="center"/>
-            <w:tcPrChange w:id="11" w:author="Brandt, Laura" w:date="2021-12-21T17:11:00Z">
-              <w:tcPr>
-                <w:tcW w:w="1618" w:type="dxa"/>
-                <w:gridSpan w:val="2"/>
-                <w:tcBorders>
-                  <w:top w:val="single" w:sz="12" w:space="0" w:color="auto"/>
-                  <w:left w:val="nil"/>
-                  <w:right w:val="nil"/>
-                </w:tcBorders>
-                <w:shd w:val="clear" w:color="auto" w:fill="FFFFFF" w:themeFill="background1"/>
-                <w:vAlign w:val="center"/>
-              </w:tcPr>
-            </w:tcPrChange>
-          </w:tcPr>
-          <w:p>
-            <w:pPr>
-              <w:spacing w:before="60" w:after="60"/>
-              <w:rPr>
-                <w:ins w:id="12" w:author="Brandt, Laura" w:date="2021-12-21T17:09:00Z"/>
+          </w:tcPr>
+          <w:p>
+            <w:pPr>
+              <w:spacing w:before="60" w:after="60"/>
+              <w:rPr>
                 <w:rFonts w:ascii="Arial" w:hAnsi="Arial" w:cs="Arial"/>
                 <w:b/>
                 <w:bCs/>
@@ -798,38 +673,22 @@
             </w:tcBorders>
             <w:shd w:val="clear" w:color="auto" w:fill="FFFFFF" w:themeFill="background1"/>
             <w:vAlign w:val="center"/>
-            <w:tcPrChange w:id="13" w:author="Brandt, Laura" w:date="2021-12-21T17:11:00Z">
-              <w:tcPr>
-                <w:tcW w:w="1867" w:type="dxa"/>
-                <w:gridSpan w:val="2"/>
-                <w:tcBorders>
-                  <w:top w:val="single" w:sz="12" w:space="0" w:color="auto"/>
-                  <w:left w:val="nil"/>
-                  <w:right w:val="nil"/>
-                </w:tcBorders>
-                <w:shd w:val="clear" w:color="auto" w:fill="FFFFFF" w:themeFill="background1"/>
-                <w:vAlign w:val="center"/>
-              </w:tcPr>
-            </w:tcPrChange>
-          </w:tcPr>
-          <w:p>
-            <w:pPr>
-              <w:spacing w:before="60" w:after="60"/>
-              <w:rPr>
-                <w:ins w:id="14" w:author="Brandt, Laura" w:date="2021-12-21T17:09:00Z"/>
-                <w:rFonts w:ascii="Arial" w:hAnsi="Arial" w:cs="Arial"/>
-                <w:lang w:val="en-US"/>
-              </w:rPr>
-            </w:pPr>
-            <w:ins w:id="15" w:author="Brandt, Laura" w:date="2021-12-21T17:09:00Z">
-              <w:r>
-                <w:rPr>
-                  <w:rFonts w:ascii="Arial" w:hAnsi="Arial" w:cs="Arial"/>
-                  <w:lang w:val="en-US"/>
-                </w:rPr>
-                <w:fldChar w:fldCharType="begin" w:fldLock="1"/>
-              </w:r>
-            </w:ins>
+          </w:tcPr>
+          <w:p>
+            <w:pPr>
+              <w:spacing w:before="60" w:after="60"/>
+              <w:rPr>
+                <w:rFonts w:ascii="Arial" w:hAnsi="Arial" w:cs="Arial"/>
+                <w:lang w:val="en-US"/>
+              </w:rPr>
+            </w:pPr>
+            <w:r>
+              <w:rPr>
+                <w:rFonts w:ascii="Arial" w:hAnsi="Arial" w:cs="Arial"/>
+                <w:lang w:val="en-US"/>
+              </w:rPr>
+              <w:fldChar w:fldCharType="begin" w:fldLock="1"/>
+            </w:r>
             <w:r>
               <w:rPr>
                 <w:rFonts w:ascii="Arial" w:hAnsi="Arial" w:cs="Arial"/>
@@ -852,15 +711,13 @@
               </w:rPr>
               <w:t>(Kosten et al., 1993)</w:t>
             </w:r>
-            <w:ins w:id="16" w:author="Brandt, Laura" w:date="2021-12-21T17:09:00Z">
-              <w:r>
-                <w:rPr>
-                  <w:rFonts w:ascii="Arial" w:hAnsi="Arial" w:cs="Arial"/>
-                  <w:lang w:val="en-US"/>
-                </w:rPr>
-                <w:fldChar w:fldCharType="end"/>
-              </w:r>
-            </w:ins>
+            <w:r>
+              <w:rPr>
+                <w:rFonts w:ascii="Arial" w:hAnsi="Arial" w:cs="Arial"/>
+                <w:lang w:val="en-US"/>
+              </w:rPr>
+              <w:fldChar w:fldCharType="end"/>
+            </w:r>
           </w:p>
         </w:tc>
         <w:tc>
@@ -873,19 +730,6 @@
             </w:tcBorders>
             <w:shd w:val="clear" w:color="auto" w:fill="FFFFFF" w:themeFill="background1"/>
             <w:vAlign w:val="center"/>
-            <w:tcPrChange w:id="17" w:author="Brandt, Laura" w:date="2021-12-21T17:11:00Z">
-              <w:tcPr>
-                <w:tcW w:w="7130" w:type="dxa"/>
-                <w:gridSpan w:val="2"/>
-                <w:tcBorders>
-                  <w:top w:val="single" w:sz="12" w:space="0" w:color="auto"/>
-                  <w:left w:val="nil"/>
-                  <w:right w:val="nil"/>
-                </w:tcBorders>
-                <w:shd w:val="clear" w:color="auto" w:fill="FFFFFF" w:themeFill="background1"/>
-                <w:vAlign w:val="center"/>
-              </w:tcPr>
-            </w:tcPrChange>
           </w:tcPr>
           <w:p>
             <w:pPr>
@@ -894,36 +738,33 @@
               <w:adjustRightInd w:val="0"/>
               <w:spacing w:before="60" w:after="60"/>
               <w:rPr>
-                <w:ins w:id="18" w:author="Brandt, Laura" w:date="2021-12-21T17:09:00Z"/>
-                <w:rFonts w:ascii="Arial" w:hAnsi="Arial" w:cs="Arial"/>
-                <w:lang w:val="en-US"/>
-              </w:rPr>
-            </w:pPr>
-            <w:ins w:id="19" w:author="Brandt, Laura" w:date="2021-12-21T17:10:00Z">
-              <w:r>
-                <w:rPr>
-                  <w:rFonts w:ascii="Arial" w:hAnsi="Arial" w:cs="Arial"/>
-                  <w:lang w:val="en-US"/>
-                </w:rPr>
-                <w:t xml:space="preserve">% </w:t>
-              </w:r>
-              <w:proofErr w:type="gramStart"/>
-              <w:r>
-                <w:rPr>
-                  <w:rFonts w:ascii="Arial" w:hAnsi="Arial" w:cs="Arial"/>
-                  <w:lang w:val="en-US"/>
-                </w:rPr>
-                <w:t>of</w:t>
-              </w:r>
-              <w:proofErr w:type="gramEnd"/>
-              <w:r>
-                <w:rPr>
-                  <w:rFonts w:ascii="Arial" w:hAnsi="Arial" w:cs="Arial"/>
-                  <w:lang w:val="en-US"/>
-                </w:rPr>
-                <w:t xml:space="preserve"> participants attaining at least 3 weeks of consecutive negative UOS</w:t>
-              </w:r>
-            </w:ins>
+                <w:rFonts w:ascii="Arial" w:hAnsi="Arial" w:cs="Arial"/>
+                <w:lang w:val="en-US"/>
+              </w:rPr>
+            </w:pPr>
+            <w:r>
+              <w:rPr>
+                <w:rFonts w:ascii="Arial" w:hAnsi="Arial" w:cs="Arial"/>
+                <w:lang w:val="en-US"/>
+              </w:rPr>
+              <w:t xml:space="preserve">% </w:t>
+            </w:r>
+            <w:proofErr w:type="gramStart"/>
+            <w:r>
+              <w:rPr>
+                <w:rFonts w:ascii="Arial" w:hAnsi="Arial" w:cs="Arial"/>
+                <w:lang w:val="en-US"/>
+              </w:rPr>
+              <w:t>of</w:t>
+            </w:r>
+            <w:proofErr w:type="gramEnd"/>
+            <w:r>
+              <w:rPr>
+                <w:rFonts w:ascii="Arial" w:hAnsi="Arial" w:cs="Arial"/>
+                <w:lang w:val="en-US"/>
+              </w:rPr>
+              <w:t xml:space="preserve"> participants attaining at least 3 weeks of consecutive negative UOS</w:t>
+            </w:r>
           </w:p>
         </w:tc>
         <w:tc>
@@ -936,38 +777,22 @@
             </w:tcBorders>
             <w:shd w:val="clear" w:color="auto" w:fill="FFFFFF" w:themeFill="background1"/>
             <w:vAlign w:val="center"/>
-            <w:tcPrChange w:id="20" w:author="Brandt, Laura" w:date="2021-12-21T17:11:00Z">
-              <w:tcPr>
-                <w:tcW w:w="2586" w:type="dxa"/>
-                <w:gridSpan w:val="2"/>
-                <w:tcBorders>
-                  <w:top w:val="single" w:sz="12" w:space="0" w:color="auto"/>
-                  <w:left w:val="nil"/>
-                  <w:right w:val="nil"/>
-                </w:tcBorders>
-                <w:shd w:val="clear" w:color="auto" w:fill="FFFFFF" w:themeFill="background1"/>
-                <w:vAlign w:val="center"/>
-              </w:tcPr>
-            </w:tcPrChange>
-          </w:tcPr>
-          <w:p>
-            <w:pPr>
-              <w:spacing w:before="60" w:after="60"/>
-              <w:rPr>
-                <w:ins w:id="21" w:author="Brandt, Laura" w:date="2021-12-21T17:09:00Z"/>
-                <w:rFonts w:ascii="Arial" w:hAnsi="Arial" w:cs="Arial"/>
-                <w:lang w:val="en-US"/>
-              </w:rPr>
-            </w:pPr>
-            <w:ins w:id="22" w:author="Brandt, Laura" w:date="2021-12-21T17:11:00Z">
-              <w:r>
-                <w:rPr>
-                  <w:rFonts w:ascii="Arial" w:hAnsi="Arial" w:cs="Arial"/>
-                  <w:lang w:val="en-US"/>
-                </w:rPr>
-                <w:t>weekly</w:t>
-              </w:r>
-            </w:ins>
+          </w:tcPr>
+          <w:p>
+            <w:pPr>
+              <w:spacing w:before="60" w:after="60"/>
+              <w:rPr>
+                <w:rFonts w:ascii="Arial" w:hAnsi="Arial" w:cs="Arial"/>
+                <w:lang w:val="en-US"/>
+              </w:rPr>
+            </w:pPr>
+            <w:r>
+              <w:rPr>
+                <w:rFonts w:ascii="Arial" w:hAnsi="Arial" w:cs="Arial"/>
+                <w:lang w:val="en-US"/>
+              </w:rPr>
+              <w:t>weekly</w:t>
+            </w:r>
           </w:p>
         </w:tc>
         <w:tc>
@@ -980,38 +805,22 @@
             </w:tcBorders>
             <w:shd w:val="clear" w:color="auto" w:fill="FFFFFF" w:themeFill="background1"/>
             <w:vAlign w:val="center"/>
-            <w:tcPrChange w:id="23" w:author="Brandt, Laura" w:date="2021-12-21T17:11:00Z">
-              <w:tcPr>
-                <w:tcW w:w="1464" w:type="dxa"/>
-                <w:gridSpan w:val="2"/>
-                <w:tcBorders>
-                  <w:top w:val="single" w:sz="12" w:space="0" w:color="auto"/>
-                  <w:left w:val="nil"/>
-                  <w:right w:val="nil"/>
-                </w:tcBorders>
-                <w:shd w:val="clear" w:color="auto" w:fill="FFFFFF" w:themeFill="background1"/>
-                <w:vAlign w:val="center"/>
-              </w:tcPr>
-            </w:tcPrChange>
-          </w:tcPr>
-          <w:p>
-            <w:pPr>
-              <w:spacing w:before="60" w:after="60"/>
-              <w:rPr>
-                <w:ins w:id="24" w:author="Brandt, Laura" w:date="2021-12-21T17:09:00Z"/>
-                <w:rFonts w:ascii="Arial" w:hAnsi="Arial" w:cs="Arial"/>
-                <w:lang w:val="en-US"/>
-              </w:rPr>
-            </w:pPr>
-            <w:ins w:id="25" w:author="Brandt, Laura" w:date="2021-12-21T17:11:00Z">
-              <w:r>
-                <w:rPr>
-                  <w:rFonts w:ascii="Arial" w:hAnsi="Arial" w:cs="Arial"/>
-                  <w:lang w:val="en-US"/>
-                </w:rPr>
-                <w:t>Missing/not imputed</w:t>
-              </w:r>
-            </w:ins>
+          </w:tcPr>
+          <w:p>
+            <w:pPr>
+              <w:spacing w:before="60" w:after="60"/>
+              <w:rPr>
+                <w:rFonts w:ascii="Arial" w:hAnsi="Arial" w:cs="Arial"/>
+                <w:lang w:val="en-US"/>
+              </w:rPr>
+            </w:pPr>
+            <w:r>
+              <w:rPr>
+                <w:rFonts w:ascii="Arial" w:hAnsi="Arial" w:cs="Arial"/>
+                <w:lang w:val="en-US"/>
+              </w:rPr>
+              <w:t>Missing/not imputed</w:t>
+            </w:r>
           </w:p>
         </w:tc>
       </w:tr>
@@ -2657,15 +2466,6 @@
               </w:rPr>
               <w:t xml:space="preserve">Weeks of confirmed opioid abstinence </w:t>
             </w:r>
-            <w:del w:id="26" w:author="Brandt, Laura" w:date="2021-12-21T17:08:00Z">
-              <w:r>
-                <w:rPr>
-                  <w:rFonts w:ascii="Arial" w:hAnsi="Arial" w:cs="Arial"/>
-                  <w:lang w:val="en-US"/>
-                </w:rPr>
-                <w:delText>weeks</w:delText>
-              </w:r>
-            </w:del>
           </w:p>
         </w:tc>
         <w:tc>
@@ -6589,21 +6389,6 @@
         </w:tc>
       </w:tr>
       <w:tr>
-        <w:tblPrEx>
-          <w:tblW w:w="14665" w:type="dxa"/>
-          <w:tblPrExChange w:id="27" w:author="Brandt, Laura" w:date="2021-12-21T17:16:00Z">
-            <w:tblPrEx>
-              <w:tblW w:w="14665" w:type="dxa"/>
-            </w:tblPrEx>
-          </w:tblPrExChange>
-        </w:tblPrEx>
-        <w:trPr>
-          <w:trPrChange w:id="28" w:author="Brandt, Laura" w:date="2021-12-21T17:16:00Z">
-            <w:trPr>
-              <w:gridBefore w:val="1"/>
-            </w:trPr>
-          </w:trPrChange>
-        </w:trPr>
         <w:tc>
           <w:tcPr>
             <w:tcW w:w="1783" w:type="dxa"/>
@@ -6614,19 +6399,6 @@
               <w:right w:val="nil"/>
             </w:tcBorders>
             <w:vAlign w:val="center"/>
-            <w:tcPrChange w:id="29" w:author="Brandt, Laura" w:date="2021-12-21T17:16:00Z">
-              <w:tcPr>
-                <w:tcW w:w="1783" w:type="dxa"/>
-                <w:gridSpan w:val="2"/>
-                <w:tcBorders>
-                  <w:top w:val="single" w:sz="6" w:space="0" w:color="auto"/>
-                  <w:left w:val="nil"/>
-                  <w:bottom w:val="nil"/>
-                  <w:right w:val="nil"/>
-                </w:tcBorders>
-                <w:vAlign w:val="center"/>
-              </w:tcPr>
-            </w:tcPrChange>
           </w:tcPr>
           <w:p>
             <w:pPr>
@@ -6659,19 +6431,6 @@
               <w:right w:val="nil"/>
             </w:tcBorders>
             <w:vAlign w:val="center"/>
-            <w:tcPrChange w:id="30" w:author="Brandt, Laura" w:date="2021-12-21T17:16:00Z">
-              <w:tcPr>
-                <w:tcW w:w="1862" w:type="dxa"/>
-                <w:gridSpan w:val="2"/>
-                <w:tcBorders>
-                  <w:top w:val="single" w:sz="6" w:space="0" w:color="auto"/>
-                  <w:left w:val="nil"/>
-                  <w:bottom w:val="nil"/>
-                  <w:right w:val="nil"/>
-                </w:tcBorders>
-                <w:vAlign w:val="center"/>
-              </w:tcPr>
-            </w:tcPrChange>
           </w:tcPr>
           <w:p>
             <w:pPr>
@@ -6751,19 +6510,6 @@
               <w:right w:val="nil"/>
             </w:tcBorders>
             <w:vAlign w:val="center"/>
-            <w:tcPrChange w:id="31" w:author="Brandt, Laura" w:date="2021-12-21T17:16:00Z">
-              <w:tcPr>
-                <w:tcW w:w="7008" w:type="dxa"/>
-                <w:gridSpan w:val="2"/>
-                <w:tcBorders>
-                  <w:top w:val="single" w:sz="6" w:space="0" w:color="auto"/>
-                  <w:left w:val="nil"/>
-                  <w:bottom w:val="nil"/>
-                  <w:right w:val="nil"/>
-                </w:tcBorders>
-                <w:vAlign w:val="center"/>
-              </w:tcPr>
-            </w:tcPrChange>
           </w:tcPr>
           <w:p>
             <w:pPr>
@@ -6795,19 +6541,6 @@
               <w:right w:val="nil"/>
             </w:tcBorders>
             <w:vAlign w:val="center"/>
-            <w:tcPrChange w:id="32" w:author="Brandt, Laura" w:date="2021-12-21T17:16:00Z">
-              <w:tcPr>
-                <w:tcW w:w="2552" w:type="dxa"/>
-                <w:gridSpan w:val="2"/>
-                <w:tcBorders>
-                  <w:top w:val="single" w:sz="6" w:space="0" w:color="auto"/>
-                  <w:left w:val="nil"/>
-                  <w:bottom w:val="nil"/>
-                  <w:right w:val="nil"/>
-                </w:tcBorders>
-                <w:vAlign w:val="center"/>
-              </w:tcPr>
-            </w:tcPrChange>
           </w:tcPr>
           <w:p>
             <w:pPr>
@@ -6836,19 +6569,6 @@
               <w:right w:val="nil"/>
             </w:tcBorders>
             <w:vAlign w:val="center"/>
-            <w:tcPrChange w:id="33" w:author="Brandt, Laura" w:date="2021-12-21T17:16:00Z">
-              <w:tcPr>
-                <w:tcW w:w="1460" w:type="dxa"/>
-                <w:gridSpan w:val="2"/>
-                <w:tcBorders>
-                  <w:top w:val="single" w:sz="6" w:space="0" w:color="auto"/>
-                  <w:left w:val="nil"/>
-                  <w:bottom w:val="nil"/>
-                  <w:right w:val="nil"/>
-                </w:tcBorders>
-                <w:vAlign w:val="center"/>
-              </w:tcPr>
-            </w:tcPrChange>
           </w:tcPr>
           <w:p>
             <w:pPr>
@@ -6877,22 +6597,6 @@
         </w:tc>
       </w:tr>
       <w:tr>
-        <w:tblPrEx>
-          <w:tblW w:w="14665" w:type="dxa"/>
-          <w:tblPrExChange w:id="34" w:author="Brandt, Laura" w:date="2021-12-21T17:16:00Z">
-            <w:tblPrEx>
-              <w:tblW w:w="14665" w:type="dxa"/>
-            </w:tblPrEx>
-          </w:tblPrExChange>
-        </w:tblPrEx>
-        <w:trPr>
-          <w:ins w:id="35" w:author="Brandt, Laura" w:date="2021-12-21T17:12:00Z"/>
-          <w:trPrChange w:id="36" w:author="Brandt, Laura" w:date="2021-12-21T17:16:00Z">
-            <w:trPr>
-              <w:gridBefore w:val="1"/>
-            </w:trPr>
-          </w:trPrChange>
-        </w:trPr>
         <w:tc>
           <w:tcPr>
             <w:tcW w:w="1783" w:type="dxa"/>
@@ -6903,25 +6607,11 @@
               <w:right w:val="nil"/>
             </w:tcBorders>
             <w:vAlign w:val="center"/>
-            <w:tcPrChange w:id="37" w:author="Brandt, Laura" w:date="2021-12-21T17:16:00Z">
-              <w:tcPr>
-                <w:tcW w:w="1783" w:type="dxa"/>
-                <w:gridSpan w:val="2"/>
-                <w:tcBorders>
-                  <w:top w:val="single" w:sz="6" w:space="0" w:color="auto"/>
-                  <w:left w:val="nil"/>
-                  <w:bottom w:val="nil"/>
-                  <w:right w:val="nil"/>
-                </w:tcBorders>
-                <w:vAlign w:val="center"/>
-              </w:tcPr>
-            </w:tcPrChange>
-          </w:tcPr>
-          <w:p>
-            <w:pPr>
-              <w:spacing w:before="60" w:after="60"/>
-              <w:rPr>
-                <w:ins w:id="38" w:author="Brandt, Laura" w:date="2021-12-21T17:12:00Z"/>
+          </w:tcPr>
+          <w:p>
+            <w:pPr>
+              <w:spacing w:before="60" w:after="60"/>
+              <w:rPr>
                 <w:rFonts w:ascii="Arial" w:hAnsi="Arial" w:cs="Arial"/>
                 <w:b/>
                 <w:bCs/>
@@ -6940,25 +6630,11 @@
               <w:right w:val="nil"/>
             </w:tcBorders>
             <w:vAlign w:val="center"/>
-            <w:tcPrChange w:id="39" w:author="Brandt, Laura" w:date="2021-12-21T17:16:00Z">
-              <w:tcPr>
-                <w:tcW w:w="1862" w:type="dxa"/>
-                <w:gridSpan w:val="2"/>
-                <w:tcBorders>
-                  <w:top w:val="single" w:sz="6" w:space="0" w:color="auto"/>
-                  <w:left w:val="nil"/>
-                  <w:bottom w:val="nil"/>
-                  <w:right w:val="nil"/>
-                </w:tcBorders>
-                <w:vAlign w:val="center"/>
-              </w:tcPr>
-            </w:tcPrChange>
-          </w:tcPr>
-          <w:p>
-            <w:pPr>
-              <w:spacing w:before="60" w:after="60"/>
-              <w:rPr>
-                <w:ins w:id="40" w:author="Brandt, Laura" w:date="2021-12-21T17:12:00Z"/>
+          </w:tcPr>
+          <w:p>
+            <w:pPr>
+              <w:spacing w:before="60" w:after="60"/>
+              <w:rPr>
                 <w:rFonts w:ascii="Arial" w:hAnsi="Arial" w:cs="Arial"/>
                 <w:b/>
                 <w:bCs/>
@@ -6967,19 +6643,6 @@
                 <w:lang w:val="en-US"/>
               </w:rPr>
             </w:pPr>
-            <w:ins w:id="41" w:author="Brandt, Laura" w:date="2021-12-21T17:12:00Z">
-              <w:r>
-                <w:rPr>
-                  <w:rFonts w:ascii="Arial" w:hAnsi="Arial" w:cs="Arial"/>
-                  <w:b/>
-                  <w:bCs/>
-                  <w:i/>
-                  <w:iCs/>
-                  <w:lang w:val="en-US"/>
-                </w:rPr>
-                <w:fldChar w:fldCharType="begin" w:fldLock="1"/>
-              </w:r>
-            </w:ins>
             <w:r>
               <w:rPr>
                 <w:rFonts w:ascii="Arial" w:hAnsi="Arial" w:cs="Arial"/>
@@ -6989,7 +6652,7 @@
                 <w:iCs/>
                 <w:lang w:val="en-US"/>
               </w:rPr>
-              <w:instrText>ADDIN CSL_CITATION {"citationItems":[{"id":"ITEM-1","itemData":{"DOI":"10.1097/00005053-199306000-00004","ISSN":"1539736X","PMID":"8501457","abstract":"Buprenorphine at 2 mg and 6 mg daily was compared with methadone at 35 mg and 65 mg during 24 weeks of maintenance among 125 opioid-dependent patients. As hypothesized, 6 nig of buprenorphine were superior to 2 mg of buprenorphine in reducing illicit opioid use, but higher dosage did not improve treatment retention. Self-reported illicit opioid use declined substantially in all groups, but by the third month, significantly more heroin abuse was reported at 2 mg than at 6 mg of buprenorphine or of methadone. From an initial average of $ 1860/month, month 3 usage dropped to $41 (methadone 65 mg), $73 (methadone 35 mg), $118 (buprenorphine 6 mg), and $351/month (buprenorphine 2 mg). Days of use also dropped from 29 days to 1.7 (methadone 65 mg), 2.8 (methadone 35 mg), 4.0 (buprenorphine 6 mg), and 6.6 days/month (buprenorphine 2 mg). This relatively low efficacy for 2 mg of buprenorphine persisted through month 6 of the trial, with 7.2 days/month and $235/month of use for buprenorphine al. 2 mg versus 1.9 days/month and $65/month for the other three groups. Increased opioid abuse also was associated with significantly greater and persistent opioid withdrawal symptoms. Our secondary hypothesis, that buprenorphine would be equivalent to methadone in efficacy, was not supported. Treatment retention was significantly better on methadone (20 vs. 16 weeks), and methadone patients had significantly more opioid-free urines (51% vs. 26%). Abstinence for at least 3 weeks was also more common on methadone than buprenorphine (65% vs. 27%). Thus, methadone was clearly superior to these two buprenorphine doses, but illicit opioid use was reduced more by higher than lower buprenorphine dosage. Future studies need to examine higher sublingual buprenorphine doses of 12 mg to 20 mg daily for potential efficacy. © 1993 by Williams &amp; Wilkins.","author":[{"dropping-particle":"","family":"Kosten","given":"Thomas R.","non-dropping-particle":"","parse-names":false,"suffix":""},{"dropping-particle":"","family":"Schottenfeld","given":"Richard","non-dropping-particle":"","parse-names":false,"suffix":""},{"dropping-particle":"","family":"Ziedonis","given":"Douglas","non-dropping-particle":"","parse-names":false,"suffix":""},{"dropping-particle":"","family":"Falcioni","given":"Jean","non-dropping-particle":"","parse-names":false,"suffix":""}],"container-title":"Journal of Nervous and Mental Disease","id":"ITEM-1","issued":{"date-parts":[["1993"]]},"title":"Buprenorphine versus methadone maintenance for opioid dependence","type":"article-journal"},"uris":["http://www.mendeley.com/documents/?uuid=2d7136f4-85fe-47c7-960e-85ecfb9e420d"]}],"mendeley":{"formattedCitation":"(Kosten et al., 1993)","plainTextFormattedCitation":"(Kosten et al., 1993)"},"properties":{"noteIndex":0},"schema":"https://github.com/citation-style-language/schema/raw/master/csl-citation.json"}</w:instrText>
+              <w:fldChar w:fldCharType="begin" w:fldLock="1"/>
             </w:r>
             <w:r>
               <w:rPr>
@@ -7000,6 +6663,17 @@
                 <w:iCs/>
                 <w:lang w:val="en-US"/>
               </w:rPr>
+              <w:instrText>ADDIN CSL_CITATION {"citationItems":[{"id":"ITEM-1","itemData":{"DOI":"10.1097/00005053-199306000-00004","ISSN":"1539736X","PMID":"8501457","abstract":"Buprenorphine at 2 mg and 6 mg daily was compared with methadone at 35 mg and 65 mg during 24 weeks of maintenance among 125 opioid-dependent patients. As hypothesized, 6 nig of buprenorphine were superior to 2 mg of buprenorphine in reducing illicit opioid use, but higher dosage did not improve treatment retention. Self-reported illicit opioid use declined substantially in all groups, but by the third month, significantly more heroin abuse was reported at 2 mg than at 6 mg of buprenorphine or of methadone. From an initial average of $ 1860/month, month 3 usage dropped to $41 (methadone 65 mg), $73 (methadone 35 mg), $118 (buprenorphine 6 mg), and $351/month (buprenorphine 2 mg). Days of use also dropped from 29 days to 1.7 (methadone 65 mg), 2.8 (methadone 35 mg), 4.0 (buprenorphine 6 mg), and 6.6 days/month (buprenorphine 2 mg). This relatively low efficacy for 2 mg of buprenorphine persisted through month 6 of the trial, with 7.2 days/month and $235/month of use for buprenorphine al. 2 mg versus 1.9 days/month and $65/month for the other three groups. Increased opioid abuse also was associated with significantly greater and persistent opioid withdrawal symptoms. Our secondary hypothesis, that buprenorphine would be equivalent to methadone in efficacy, was not supported. Treatment retention was significantly better on methadone (20 vs. 16 weeks), and methadone patients had significantly more opioid-free urines (51% vs. 26%). Abstinence for at least 3 weeks was also more common on methadone than buprenorphine (65% vs. 27%). Thus, methadone was clearly superior to these two buprenorphine doses, but illicit opioid use was reduced more by higher than lower buprenorphine dosage. Future studies need to examine higher sublingual buprenorphine doses of 12 mg to 20 mg daily for potential efficacy. © 1993 by Williams &amp; Wilkins.","author":[{"dropping-particle":"","family":"Kosten","given":"Thomas R.","non-dropping-particle":"","parse-names":false,"suffix":""},{"dropping-particle":"","family":"Schottenfeld","given":"Richard","non-dropping-particle":"","parse-names":false,"suffix":""},{"dropping-particle":"","family":"Ziedonis","given":"Douglas","non-dropping-particle":"","parse-names":false,"suffix":""},{"dropping-particle":"","family":"Falcioni","given":"Jean","non-dropping-particle":"","parse-names":false,"suffix":""}],"container-title":"Journal of Nervous and Mental Disease","id":"ITEM-1","issued":{"date-parts":[["1993"]]},"title":"Buprenorphine versus methadone maintenance for opioid dependence","type":"article-journal"},"uris":["http://www.mendeley.com/documents/?uuid=2d7136f4-85fe-47c7-960e-85ecfb9e420d"]}],"mendeley":{"formattedCitation":"(Kosten et al., 1993)","plainTextFormattedCitation":"(Kosten et al., 1993)"},"properties":{"noteIndex":0},"schema":"https://github.com/citation-style-language/schema/raw/master/csl-citation.json"}</w:instrText>
+            </w:r>
+            <w:r>
+              <w:rPr>
+                <w:rFonts w:ascii="Arial" w:hAnsi="Arial" w:cs="Arial"/>
+                <w:b/>
+                <w:bCs/>
+                <w:i/>
+                <w:iCs/>
+                <w:lang w:val="en-US"/>
+              </w:rPr>
               <w:fldChar w:fldCharType="separate"/>
             </w:r>
             <w:r>
@@ -7012,19 +6686,17 @@
               </w:rPr>
               <w:t>(Kosten et al., 1993)</w:t>
             </w:r>
-            <w:ins w:id="42" w:author="Brandt, Laura" w:date="2021-12-21T17:12:00Z">
-              <w:r>
-                <w:rPr>
-                  <w:rFonts w:ascii="Arial" w:hAnsi="Arial" w:cs="Arial"/>
-                  <w:b/>
-                  <w:bCs/>
-                  <w:i/>
-                  <w:iCs/>
-                  <w:lang w:val="en-US"/>
-                </w:rPr>
-                <w:fldChar w:fldCharType="end"/>
-              </w:r>
-            </w:ins>
+            <w:r>
+              <w:rPr>
+                <w:rFonts w:ascii="Arial" w:hAnsi="Arial" w:cs="Arial"/>
+                <w:b/>
+                <w:bCs/>
+                <w:i/>
+                <w:iCs/>
+                <w:lang w:val="en-US"/>
+              </w:rPr>
+              <w:fldChar w:fldCharType="end"/>
+            </w:r>
           </w:p>
         </w:tc>
         <w:tc>
@@ -7037,19 +6709,6 @@
               <w:right w:val="nil"/>
             </w:tcBorders>
             <w:vAlign w:val="center"/>
-            <w:tcPrChange w:id="43" w:author="Brandt, Laura" w:date="2021-12-21T17:16:00Z">
-              <w:tcPr>
-                <w:tcW w:w="7008" w:type="dxa"/>
-                <w:gridSpan w:val="2"/>
-                <w:tcBorders>
-                  <w:top w:val="single" w:sz="6" w:space="0" w:color="auto"/>
-                  <w:left w:val="nil"/>
-                  <w:bottom w:val="nil"/>
-                  <w:right w:val="nil"/>
-                </w:tcBorders>
-                <w:vAlign w:val="center"/>
-              </w:tcPr>
-            </w:tcPrChange>
           </w:tcPr>
           <w:p>
             <w:pPr>
@@ -7058,38 +6717,31 @@
               <w:adjustRightInd w:val="0"/>
               <w:spacing w:before="60" w:after="60"/>
               <w:rPr>
-                <w:ins w:id="44" w:author="Brandt, Laura" w:date="2021-12-21T17:12:00Z"/>
-                <w:rFonts w:ascii="Arial" w:hAnsi="Arial" w:cs="Arial"/>
-                <w:lang w:val="en-US"/>
-              </w:rPr>
-            </w:pPr>
-            <w:ins w:id="45" w:author="Brandt, Laura" w:date="2021-12-21T17:15:00Z">
-              <w:r>
-                <w:rPr>
-                  <w:rFonts w:ascii="Arial" w:hAnsi="Arial" w:cs="Arial"/>
-                  <w:lang w:val="en-US"/>
-                </w:rPr>
-                <w:t>≥</w:t>
-              </w:r>
-            </w:ins>
-            <w:ins w:id="46" w:author="Brandt, Laura" w:date="2021-12-21T17:13:00Z">
-              <w:r>
-                <w:rPr>
-                  <w:rFonts w:ascii="Arial" w:hAnsi="Arial" w:cs="Arial"/>
-                  <w:lang w:val="en-US"/>
-                </w:rPr>
-                <w:t xml:space="preserve">70% </w:t>
-              </w:r>
-            </w:ins>
-            <w:ins w:id="47" w:author="Brandt, Laura" w:date="2021-12-21T17:15:00Z">
-              <w:r>
-                <w:rPr>
-                  <w:rFonts w:ascii="Arial" w:hAnsi="Arial" w:cs="Arial"/>
-                  <w:lang w:val="en-US"/>
-                </w:rPr>
-                <w:t>negative UOS during the 24-week trial period</w:t>
-              </w:r>
-            </w:ins>
+                <w:rFonts w:ascii="Arial" w:hAnsi="Arial" w:cs="Arial"/>
+                <w:lang w:val="en-US"/>
+              </w:rPr>
+            </w:pPr>
+            <w:r>
+              <w:rPr>
+                <w:rFonts w:ascii="Arial" w:hAnsi="Arial" w:cs="Arial"/>
+                <w:lang w:val="en-US"/>
+              </w:rPr>
+              <w:t>≥</w:t>
+            </w:r>
+            <w:r>
+              <w:rPr>
+                <w:rFonts w:ascii="Arial" w:hAnsi="Arial" w:cs="Arial"/>
+                <w:lang w:val="en-US"/>
+              </w:rPr>
+              <w:t xml:space="preserve">70% </w:t>
+            </w:r>
+            <w:r>
+              <w:rPr>
+                <w:rFonts w:ascii="Arial" w:hAnsi="Arial" w:cs="Arial"/>
+                <w:lang w:val="en-US"/>
+              </w:rPr>
+              <w:t>negative UOS during the 24-week trial period</w:t>
+            </w:r>
           </w:p>
         </w:tc>
         <w:tc>
@@ -7102,47 +6754,22 @@
               <w:right w:val="nil"/>
             </w:tcBorders>
             <w:vAlign w:val="center"/>
-            <w:tcPrChange w:id="48" w:author="Brandt, Laura" w:date="2021-12-21T17:16:00Z">
-              <w:tcPr>
-                <w:tcW w:w="2552" w:type="dxa"/>
-                <w:gridSpan w:val="2"/>
-                <w:tcBorders>
-                  <w:top w:val="single" w:sz="6" w:space="0" w:color="auto"/>
-                  <w:left w:val="nil"/>
-                  <w:bottom w:val="nil"/>
-                  <w:right w:val="nil"/>
-                </w:tcBorders>
-                <w:vAlign w:val="center"/>
-              </w:tcPr>
-            </w:tcPrChange>
-          </w:tcPr>
-          <w:p>
-            <w:pPr>
-              <w:spacing w:before="60" w:after="60"/>
-              <w:rPr>
-                <w:ins w:id="49" w:author="Brandt, Laura" w:date="2021-12-21T17:12:00Z"/>
-                <w:rFonts w:ascii="Arial" w:hAnsi="Arial" w:cs="Arial"/>
-                <w:lang w:val="en-US"/>
-              </w:rPr>
-            </w:pPr>
-            <w:ins w:id="50" w:author="Brandt, Laura" w:date="2021-12-21T17:16:00Z">
-              <w:r>
-                <w:rPr>
-                  <w:rFonts w:ascii="Arial" w:hAnsi="Arial" w:cs="Arial"/>
-                  <w:lang w:val="en-US"/>
-                </w:rPr>
-                <w:t>w</w:t>
-              </w:r>
-            </w:ins>
-            <w:ins w:id="51" w:author="Brandt, Laura" w:date="2021-12-21T17:15:00Z">
-              <w:r>
-                <w:rPr>
-                  <w:rFonts w:ascii="Arial" w:hAnsi="Arial" w:cs="Arial"/>
-                  <w:lang w:val="en-US"/>
-                </w:rPr>
-                <w:t>eekly</w:t>
-              </w:r>
-            </w:ins>
+          </w:tcPr>
+          <w:p>
+            <w:pPr>
+              <w:spacing w:before="60" w:after="60"/>
+              <w:rPr>
+                <w:rFonts w:ascii="Arial" w:hAnsi="Arial" w:cs="Arial"/>
+                <w:lang w:val="en-US"/>
+              </w:rPr>
+            </w:pPr>
+            <w:r>
+              <w:rPr>
+                <w:rFonts w:ascii="Arial" w:hAnsi="Arial" w:cs="Arial"/>
+                <w:lang w:val="en-US"/>
+              </w:rPr>
+              <w:t>weekly</w:t>
+            </w:r>
           </w:p>
         </w:tc>
         <w:tc>
@@ -7155,38 +6782,22 @@
               <w:right w:val="nil"/>
             </w:tcBorders>
             <w:vAlign w:val="center"/>
-            <w:tcPrChange w:id="52" w:author="Brandt, Laura" w:date="2021-12-21T17:16:00Z">
-              <w:tcPr>
-                <w:tcW w:w="1460" w:type="dxa"/>
-                <w:gridSpan w:val="2"/>
-                <w:tcBorders>
-                  <w:top w:val="single" w:sz="6" w:space="0" w:color="auto"/>
-                  <w:left w:val="nil"/>
-                  <w:bottom w:val="nil"/>
-                  <w:right w:val="nil"/>
-                </w:tcBorders>
-                <w:vAlign w:val="center"/>
-              </w:tcPr>
-            </w:tcPrChange>
-          </w:tcPr>
-          <w:p>
-            <w:pPr>
-              <w:spacing w:before="60" w:after="60"/>
-              <w:rPr>
-                <w:ins w:id="53" w:author="Brandt, Laura" w:date="2021-12-21T17:12:00Z"/>
-                <w:rFonts w:ascii="Arial" w:hAnsi="Arial" w:cs="Arial"/>
-                <w:lang w:val="en-US"/>
-              </w:rPr>
-            </w:pPr>
-            <w:ins w:id="54" w:author="Brandt, Laura" w:date="2021-12-21T17:16:00Z">
-              <w:r>
-                <w:rPr>
-                  <w:rFonts w:ascii="Arial" w:hAnsi="Arial" w:cs="Arial"/>
-                  <w:lang w:val="en-US"/>
-                </w:rPr>
-                <w:t>Missing/not imputed</w:t>
-              </w:r>
-            </w:ins>
+          </w:tcPr>
+          <w:p>
+            <w:pPr>
+              <w:spacing w:before="60" w:after="60"/>
+              <w:rPr>
+                <w:rFonts w:ascii="Arial" w:hAnsi="Arial" w:cs="Arial"/>
+                <w:lang w:val="en-US"/>
+              </w:rPr>
+            </w:pPr>
+            <w:r>
+              <w:rPr>
+                <w:rFonts w:ascii="Arial" w:hAnsi="Arial" w:cs="Arial"/>
+                <w:lang w:val="en-US"/>
+              </w:rPr>
+              <w:t>Missing/not imputed</w:t>
+            </w:r>
           </w:p>
         </w:tc>
       </w:tr>
@@ -9409,55 +9020,42 @@
               <w:spacing w:before="60" w:after="60"/>
               <w:rPr>
                 <w:rFonts w:ascii="Arial" w:hAnsi="Arial" w:cs="Arial"/>
+                <w:lang w:val="en-US"/>
+              </w:rPr>
+            </w:pPr>
+            <w:r>
+              <w:rPr>
+                <w:rFonts w:ascii="Arial" w:hAnsi="Arial" w:cs="Arial"/>
                 <w:lang w:val="de-DE"/>
-                <w:rPrChange w:id="55" w:author="Brandt, Laura" w:date="2021-12-21T17:09:00Z">
-                  <w:rPr>
-                    <w:rFonts w:ascii="Arial" w:hAnsi="Arial" w:cs="Arial"/>
-                    <w:lang w:val="en-US"/>
-                  </w:rPr>
-                </w:rPrChange>
-              </w:rPr>
-            </w:pPr>
+              </w:rPr>
+              <w:fldChar w:fldCharType="begin" w:fldLock="1"/>
+            </w:r>
             <w:r>
               <w:rPr>
                 <w:rFonts w:ascii="Arial" w:hAnsi="Arial" w:cs="Arial"/>
                 <w:lang w:val="de-DE"/>
               </w:rPr>
-              <w:fldChar w:fldCharType="begin" w:fldLock="1"/>
+              <w:instrText xml:space="preserve">ADDIN CSL_CITATION {"citationItems":[{"id":"ITEM-1","itemData":{"DOI":"10.1016/s0376-8716(99)00140-4","ISSN":"03768716","abstract":"Clinical trials carried out to compare methadone and buprenorphine in the treatment of opioid dependence have generally employed an alcoholic solution of buprenorphine, which has a bioavailability superior to that of the tablets. Since the product available for large scale use is in tablet form, one intended to verify the efficacy of this formulation. In a multicentre randomised controlled double blind study, 72 opioid dependent patients were assigned to treatment with buprenorphine (8 mg/day) or methadone (60 mg/day) for a period of 6 months. The two compounds did not show any significant difference with regard to urinalyses: the average percentage of analyses proving negative was 60.4% for patients assigned to buprenorphine, and 65.5% for those assigned to methadone. With regard to retention, a non-significant trend in favour of methadone was observed. Patients completing the trial improved significantly in terms of psychosocial adjustment and global functioning, as ascertained by the DSM-IV-GAF and symptom checklist-90 (SCL-90) scales, and this was independent of the treatment group. Finally, in the case of buprenorphine, patients who dropped out differed significantly from those who stayed, in terms of </w:instrText>
             </w:r>
             <w:r>
               <w:rPr>
                 <w:rFonts w:ascii="Arial" w:hAnsi="Arial" w:cs="Arial"/>
                 <w:lang w:val="de-DE"/>
               </w:rPr>
-              <w:instrText xml:space="preserve">ADDIN CSL_CITATION {"citationItems":[{"id":"ITEM-1","itemData":{"DOI":"10.1016/s0376-8716(99)00140-4","ISSN":"03768716","abstract":"Clinical trials carried out to compare methadone and buprenorphine in the treatment of opioid dependence have generally employed an alcoholic solution of buprenorphine, which has a bioavailability superior to that of the tablets. Since the product available for large scale use is in tablet form, one intended to verify the efficacy of this formulation. In a multicentre randomised controlled double blind study, 72 opioid dependent patients were assigned to treatment with buprenorphine (8 mg/day) or methadone (60 mg/day) for a period of 6 months. The two compounds did not show any significant difference with regard to urinalyses: the average percentage of analyses proving negative was 60.4% for patients assigned to buprenorphine, and 65.5% for those assigned to methadone. With regard to retention, a non-significant trend in favour of methadone was observed. Patients completing the trial improved significantly in terms of psychosocial adjustment and global functioning, as ascertained by the DSM-IV-GAF and symptom checklist-90 (SCL-90) scales, and this was independent of the treatment group. Finally, in the case of buprenorphine, patients who dropped out differed significantly from those who stayed, in terms of </w:instrText>
+              <w:instrText>a higher level of psychopathological symptoms, and a lower level of psychosocial functioning. The results of the study further support the utility of buprenorphine for the treatment of opioid dependence. Copyright (C) 2000 Elsevier Science Ireland Ltd.","author":[{"dropping-particle":"","family":"Pani","given":"P","non-dropping-particle":"","parse-names":false,"suffix":""},{"dropping-particle":"","family":"Maremmani","given":"I","non-dropping-particle":"","parse-names":false,"suffix":""},{"dropping-particle":"","family":"Pirastu","given":"R","non-dropping-particle":"","parse-names":false,"suffix":""},{"dropping-particle":"","family":"Tagliamonte","given":"A","non-dropping-particle":"","parse-names":false,"suffix":""},{"dropping-particle":"","family":"Gessa","given":"GL","non-dropping-particle":"","parse-names":false,"suffix":""}],"container-title":"Drug and Alcohol Dependence","id":"ITEM-1","issued":{"date-parts":[["2000"]]},"title":"Buprenorphine: a controlled clinical trial in the treatment of opioid dependence","type":"article-journal"},"uris":["http://www.mendeley.com/documents/?uuid=41fb4a21-24ab-4fd5-ac0c-a0f998e785a2"]}],"mendeley":{"formattedCitation":"(Pani et al., 2000)","manualFormatting":"Pani, Maremmani, Pirastu, Tagliamonte, &amp; Gessa, 2000","plainTextFormattedCitation":"(Pani et al., 2000)","previouslyFormattedCitation":"(Pani et al., 2000)"},"properties":{"noteIndex":0},"schema":"https://github.com/citation-style-language/schema/raw/master/csl-citation.json"}</w:instrText>
             </w:r>
             <w:r>
               <w:rPr>
                 <w:rFonts w:ascii="Arial" w:hAnsi="Arial" w:cs="Arial"/>
                 <w:lang w:val="de-DE"/>
               </w:rPr>
-              <w:instrText>a higher level of psychopathological symptoms, and a lower level of psychosocial functioning. The results of the study further support the utility of buprenorphine for the treatment of opioid dependence. Copyright (C) 2000 Elsevier Science Ireland Ltd.","author":[{"dropping-particle":"","family":"Pani","given":"P","non-dropping-particle":"","parse-names":false,"suffix":""},{"dropping-particle":"","family":"Maremmani","given":"I","non-dropping-particle":"","parse-names":false,"suffix":""},{"dropping-particle":"","family":"Pirastu","given":"R","non-dropping-particle":"","parse-names":false,"suffix":""},{"dropping-particle":"","family":"Tagliamonte","given":"A","non-dropping-particle":"","parse-names":false,"suffix":""},{"dropping-particle":"","family":"Gessa","given":"GL","non-dropping-particle":"","parse-names":false,"suffix":""}],"container-title":"Drug and Alcohol Dependence","id":"ITEM-1","issued":{"date-parts":[["2000"]]},"title":"Buprenorphine: a controlled clinical trial in the treatment of opioid dependence","type":"article-journal"},"uris":["http://www.mendeley.com/documents/?uuid=41fb4a21-24ab-4fd5-ac0c-a0f998e785a2"]}],"mendeley":{"formattedCitation":"(Pani et al., 2000)","manualFormatting":"Pani, Maremmani, Pirastu, Tagliamonte, &amp; Gessa, 2000","plainTextFormattedCitation":"(Pani et al., 2000)","previouslyFormattedCitation":"(Pani et al., 2000)"},"properties":{"noteIndex":0},"schema":"https://github.com/citation-style-language/schema/raw/master/csl-citation.json"}</w:instrText>
-            </w:r>
-            <w:r>
-              <w:rPr>
-                <w:rFonts w:ascii="Arial" w:hAnsi="Arial" w:cs="Arial"/>
-                <w:lang w:val="de-DE"/>
-              </w:rPr>
               <w:fldChar w:fldCharType="separate"/>
             </w:r>
             <w:r>
               <w:rPr>
                 <w:rFonts w:ascii="Arial" w:hAnsi="Arial" w:cs="Arial"/>
                 <w:noProof/>
-                <w:lang w:val="de-DE"/>
-                <w:rPrChange w:id="56" w:author="Brandt, Laura" w:date="2021-12-21T17:09:00Z">
-                  <w:rPr>
-                    <w:rFonts w:ascii="Arial" w:hAnsi="Arial" w:cs="Arial"/>
-                    <w:noProof/>
-                    <w:lang w:val="en-US"/>
-                  </w:rPr>
-                </w:rPrChange>
+                <w:lang w:val="en-US"/>
               </w:rPr>
               <w:t>Pani, Maremmani, Pirastu, Tagliamonte, &amp; Gessa, 2000</w:t>
             </w:r>
@@ -12760,14 +12358,6 @@
     </w:sectPr>
   </w:body>
 </w:document>
-</file>
-
-<file path=word/people.xml><?xml version="1.0" encoding="utf-8"?>
-<w15:people xmlns:wpc="http://schemas.microsoft.com/office/word/2010/wordprocessingCanvas" xmlns:cx="http://schemas.microsoft.com/office/drawing/2014/chartex" xmlns:cx1="http://schemas.microsoft.com/office/drawing/2015/9/8/chartex" xmlns:cx2="http://schemas.microsoft.com/office/drawing/2015/10/21/chartex" xmlns:cx3="http://schemas.microsoft.com/office/drawing/2016/5/9/chartex" xmlns:cx4="http://schemas.microsoft.com/office/drawing/2016/5/10/chartex" xmlns:cx5="http://schemas.microsoft.com/office/drawing/2016/5/11/chartex" xmlns:cx6="http://schemas.microsoft.com/office/drawing/2016/5/12/chartex" xmlns:cx7="http://schemas.microsoft.com/office/drawing/2016/5/13/chartex" xmlns:cx8="http://schemas.microsoft.com/office/drawing/2016/5/14/chartex" xmlns:mc="http://schemas.openxmlformats.org/markup-compatibility/2006" xmlns:aink="http://schemas.microsoft.com/office/drawing/2016/ink" xmlns:am3d="http://schemas.microsoft.com/office/drawing/2017/model3d" xmlns:o="urn:schemas-microsoft-com:office:office" xmlns:r="http://schemas.openxmlformats.org/officeDocument/2006/relationships" xmlns:m="http://schemas.openxmlformats.org/officeDocument/2006/math" xmlns:v="urn:schemas-microsoft-com:vml" xmlns:wp14="http://schemas.microsoft.com/office/word/2010/wordprocessingDrawing" xmlns:wp="http://schemas.openxmlformats.org/drawingml/2006/wordprocessingDrawing" xmlns:w10="urn:schemas-microsoft-com:office:word" xmlns:w="http://schemas.openxmlformats.org/wordprocessingml/2006/main" xmlns:w14="http://schemas.microsoft.com/office/word/2010/wordml" xmlns:w15="http://schemas.microsoft.com/office/word/2012/wordml" xmlns:w16cex="http://schemas.microsoft.com/office/word/2018/wordml/cex" xmlns:w16cid="http://schemas.microsoft.com/office/word/2016/wordml/cid" xmlns:w16="http://schemas.microsoft.com/office/word/2018/wordml" xmlns:w16sdtdh="http://schemas.microsoft.com/office/word/2020/wordml/sdtdatahash" xmlns:w16se="http://schemas.microsoft.com/office/word/2015/wordml/symex" xmlns:wpg="http://schemas.microsoft.com/office/word/2010/wordprocessingGroup" xmlns:wpi="http://schemas.microsoft.com/office/word/2010/wordprocessingInk" xmlns:wne="http://schemas.microsoft.com/office/word/2006/wordml" xmlns:wps="http://schemas.microsoft.com/office/word/2010/wordprocessingShape" mc:Ignorable="w14 w15 w16se w16cid w16 w16cex w16sdtdh wp14">
-  <w15:person w15:author="Brandt, Laura">
-    <w15:presenceInfo w15:providerId="AD" w15:userId="S::lb3227@cumc.columbia.edu::5d455b4e-357f-4ba8-9bc3-ebdf61fa11d4"/>
-  </w15:person>
-</w15:people>
 </file>
 
 <file path=word/styles.xml><?xml version="1.0" encoding="utf-8"?>

</xml_diff>